<commit_message>
Update PID, v2 (mentionner la v2, mise à jour gantt, petit changement dans les tâches : équipe BDD fait les modèles et JSL fait le controleur DataSource afin d'interagir avec Zeppelin)
</commit_message>
<xml_diff>
--- a/doc/checkpoint-2/Project Initiation Document.docx
+++ b/doc/checkpoint-2/Project Initiation Document.docx
@@ -284,7 +284,14 @@
                 <w:sz w:val="28"/>
                 <w:lang w:val="fr-BE"/>
               </w:rPr>
-              <w:t>1.0</w:t>
+              <w:t>2</w:t>
+            </w:r>
+            <w:r>
+              <w:rPr>
+                <w:sz w:val="28"/>
+                <w:lang w:val="fr-BE"/>
+              </w:rPr>
+              <w:t>.0</w:t>
             </w:r>
           </w:p>
         </w:tc>
@@ -342,7 +349,14 @@
                 <w:sz w:val="28"/>
                 <w:lang w:val="fr-BE"/>
               </w:rPr>
-              <w:t>28/02/2019</w:t>
+              <w:t>28/03</w:t>
+            </w:r>
+            <w:r>
+              <w:rPr>
+                <w:sz w:val="28"/>
+                <w:lang w:val="fr-BE"/>
+              </w:rPr>
+              <w:t>/2019</w:t>
             </w:r>
           </w:p>
         </w:tc>
@@ -764,7 +778,14 @@
                 <w:sz w:val="28"/>
                 <w:lang w:val="fr-BE"/>
               </w:rPr>
-              <w:t>190228/01</w:t>
+              <w:t>190228/0</w:t>
+            </w:r>
+            <w:r>
+              <w:rPr>
+                <w:sz w:val="28"/>
+                <w:lang w:val="fr-BE"/>
+              </w:rPr>
+              <w:t>2</w:t>
             </w:r>
           </w:p>
         </w:tc>
@@ -822,7 +843,14 @@
                 <w:sz w:val="28"/>
                 <w:lang w:val="fr-BE"/>
               </w:rPr>
-              <w:t>1.0</w:t>
+              <w:t>2</w:t>
+            </w:r>
+            <w:r>
+              <w:rPr>
+                <w:sz w:val="28"/>
+                <w:lang w:val="fr-BE"/>
+              </w:rPr>
+              <w:t>.0</w:t>
             </w:r>
           </w:p>
         </w:tc>
@@ -1220,8 +1248,8 @@
       <w:tblGrid>
         <w:gridCol w:w="1418"/>
         <w:gridCol w:w="1417"/>
-        <w:gridCol w:w="4395"/>
-        <w:gridCol w:w="2310"/>
+        <w:gridCol w:w="4060"/>
+        <w:gridCol w:w="2645"/>
       </w:tblGrid>
       <w:tr>
         <w:tc>
@@ -1315,7 +1343,7 @@
         </w:tc>
         <w:tc>
           <w:tcPr>
-            <w:tcW w:w="4395" w:type="dxa"/>
+            <w:tcW w:w="4060" w:type="dxa"/>
             <w:tcBorders>
               <w:top w:val="single" w:sz="6" w:space="0" w:color="auto"/>
               <w:left w:val="single" w:sz="6" w:space="0" w:color="auto"/>
@@ -1346,7 +1374,7 @@
         </w:tc>
         <w:tc>
           <w:tcPr>
-            <w:tcW w:w="2310" w:type="dxa"/>
+            <w:tcW w:w="2645" w:type="dxa"/>
             <w:tcBorders>
               <w:top w:val="single" w:sz="6" w:space="0" w:color="auto"/>
               <w:left w:val="single" w:sz="6" w:space="0" w:color="auto"/>
@@ -1476,7 +1504,7 @@
         </w:tc>
         <w:tc>
           <w:tcPr>
-            <w:tcW w:w="4395" w:type="dxa"/>
+            <w:tcW w:w="4060" w:type="dxa"/>
             <w:tcBorders>
               <w:top w:val="single" w:sz="6" w:space="0" w:color="auto"/>
               <w:left w:val="single" w:sz="6" w:space="0" w:color="auto"/>
@@ -1513,25 +1541,23 @@
                 <w:lang w:val="fr-BE"/>
               </w:rPr>
             </w:pPr>
-            <w:proofErr w:type="spellStart"/>
-            <w:r>
-              <w:rPr>
-                <w:lang w:val="fr-BE"/>
-              </w:rPr>
-              <w:t>Re</w:t>
-            </w:r>
-            <w:proofErr w:type="spellEnd"/>
-            <w:r>
-              <w:rPr>
-                <w:lang w:val="fr-BE"/>
-              </w:rPr>
-              <w:t>-planification suite aux retards matériels</w:t>
+            <w:r>
+              <w:rPr>
+                <w:lang w:val="fr-BE"/>
+              </w:rPr>
+              <w:t>Re-planification suite aux retards matériels</w:t>
+            </w:r>
+            <w:r>
+              <w:rPr>
+                <w:lang w:val="fr-BE"/>
+              </w:rPr>
+              <w:t>, attribution de tâches</w:t>
             </w:r>
           </w:p>
         </w:tc>
         <w:tc>
           <w:tcPr>
-            <w:tcW w:w="2310" w:type="dxa"/>
+            <w:tcW w:w="2645" w:type="dxa"/>
             <w:tcBorders>
               <w:top w:val="single" w:sz="6" w:space="0" w:color="auto"/>
               <w:left w:val="single" w:sz="6" w:space="0" w:color="auto"/>
@@ -1566,16 +1592,14 @@
               <w:rPr>
                 <w:lang w:val="fr-BE"/>
               </w:rPr>
-              <w:t xml:space="preserve">Adaptation de la </w:t>
-            </w:r>
-            <w:proofErr w:type="spellStart"/>
-            <w:r>
-              <w:rPr>
-                <w:lang w:val="fr-BE"/>
-              </w:rPr>
-              <w:t>plannification</w:t>
-            </w:r>
-            <w:proofErr w:type="spellEnd"/>
+              <w:t>Adaptation de la plannification</w:t>
+            </w:r>
+            <w:r>
+              <w:rPr>
+                <w:lang w:val="fr-BE"/>
+              </w:rPr>
+              <w:t xml:space="preserve"> et de l’attribution des tâches</w:t>
+            </w:r>
           </w:p>
         </w:tc>
       </w:tr>
@@ -2804,7 +2828,6 @@
               <w:rPr>
                 <w:lang w:val="fr-BE"/>
               </w:rPr>
-              <w:lastRenderedPageBreak/>
               <w:t>Client UMONS</w:t>
             </w:r>
           </w:p>
@@ -2917,7 +2940,6 @@
               <w:rPr>
                 <w:lang w:val="fr-BE"/>
               </w:rPr>
-              <w:lastRenderedPageBreak/>
               <w:t>28/03</w:t>
             </w:r>
             <w:r>
@@ -3042,7 +3064,6 @@
               <w:rPr>
                 <w:lang w:val="fr-BE"/>
               </w:rPr>
-              <w:lastRenderedPageBreak/>
               <w:t>2</w:t>
             </w:r>
             <w:r>
@@ -5495,67 +5516,7 @@
           <w:szCs w:val="24"/>
           <w:lang w:val="fr-BE"/>
         </w:rPr>
-        <w:t>peut importer des données (</w:t>
-      </w:r>
-      <w:proofErr w:type="spellStart"/>
-      <w:r>
-        <w:rPr>
-          <w:color w:val="auto"/>
-          <w:sz w:val="24"/>
-          <w:szCs w:val="24"/>
-          <w:lang w:val="fr-BE"/>
-        </w:rPr>
-        <w:t>excel</w:t>
-      </w:r>
-      <w:proofErr w:type="spellEnd"/>
-      <w:r>
-        <w:rPr>
-          <w:color w:val="auto"/>
-          <w:sz w:val="24"/>
-          <w:szCs w:val="24"/>
-          <w:lang w:val="fr-BE"/>
-        </w:rPr>
-        <w:t xml:space="preserve">, </w:t>
-      </w:r>
-      <w:proofErr w:type="spellStart"/>
-      <w:r>
-        <w:rPr>
-          <w:color w:val="auto"/>
-          <w:sz w:val="24"/>
-          <w:szCs w:val="24"/>
-          <w:lang w:val="fr-BE"/>
-        </w:rPr>
-        <w:t>access</w:t>
-      </w:r>
-      <w:proofErr w:type="spellEnd"/>
-      <w:r>
-        <w:rPr>
-          <w:color w:val="auto"/>
-          <w:sz w:val="24"/>
-          <w:szCs w:val="24"/>
-          <w:lang w:val="fr-BE"/>
-        </w:rPr>
-        <w:t xml:space="preserve">, fichier </w:t>
-      </w:r>
-      <w:proofErr w:type="spellStart"/>
-      <w:r>
-        <w:rPr>
-          <w:color w:val="auto"/>
-          <w:sz w:val="24"/>
-          <w:szCs w:val="24"/>
-          <w:lang w:val="fr-BE"/>
-        </w:rPr>
-        <w:t>text</w:t>
-      </w:r>
-      <w:proofErr w:type="spellEnd"/>
-      <w:r>
-        <w:rPr>
-          <w:color w:val="auto"/>
-          <w:sz w:val="24"/>
-          <w:szCs w:val="24"/>
-          <w:lang w:val="fr-BE"/>
-        </w:rPr>
-        <w:t xml:space="preserve"> (style csv), ...) et autoriser des personnes à accéder à ses données. Il peut également supprimer toutes ses données personnelles ou bien les modifier. Attention certaines données peuvent être envoyées à une autre application et ne plus être modifiable sur cette autre application.</w:t>
+        <w:t>peut importer des données (excel, access, fichier text (style csv), ...) et autoriser des personnes à accéder à ses données. Il peut également supprimer toutes ses données personnelles ou bien les modifier. Attention certaines données peuvent être envoyées à une autre application et ne plus être modifiable sur cette autre application.</w:t>
       </w:r>
     </w:p>
     <w:p>
@@ -5965,27 +5926,7 @@
           <w:szCs w:val="24"/>
           <w:lang w:val="fr-BE"/>
         </w:rPr>
-        <w:t xml:space="preserve">tilisation de </w:t>
-      </w:r>
-      <w:proofErr w:type="spellStart"/>
-      <w:r>
-        <w:rPr>
-          <w:color w:val="auto"/>
-          <w:sz w:val="24"/>
-          <w:szCs w:val="24"/>
-          <w:lang w:val="fr-BE"/>
-        </w:rPr>
-        <w:t>scrum</w:t>
-      </w:r>
-      <w:proofErr w:type="spellEnd"/>
-      <w:r>
-        <w:rPr>
-          <w:color w:val="auto"/>
-          <w:sz w:val="24"/>
-          <w:szCs w:val="24"/>
-          <w:lang w:val="fr-BE"/>
-        </w:rPr>
-        <w:t xml:space="preserve"> combiné avec XP.</w:t>
+        <w:t>tilisation de scrum combiné avec XP.</w:t>
       </w:r>
     </w:p>
     <w:p>
@@ -6252,27 +6193,7 @@
           <w:szCs w:val="24"/>
           <w:lang w:val="fr-BE"/>
         </w:rPr>
-        <w:t xml:space="preserve"> : on ne peut pas imposer à Microsoft d’ajouter une fonctionnalité à </w:t>
-      </w:r>
-      <w:proofErr w:type="spellStart"/>
-      <w:r>
-        <w:rPr>
-          <w:color w:val="auto"/>
-          <w:sz w:val="24"/>
-          <w:szCs w:val="24"/>
-          <w:lang w:val="fr-BE"/>
-        </w:rPr>
-        <w:t>PowerBI</w:t>
-      </w:r>
-      <w:proofErr w:type="spellEnd"/>
-      <w:r>
-        <w:rPr>
-          <w:color w:val="auto"/>
-          <w:sz w:val="24"/>
-          <w:szCs w:val="24"/>
-          <w:lang w:val="fr-BE"/>
-        </w:rPr>
-        <w:t>).</w:t>
+        <w:t xml:space="preserve"> : on ne peut pas imposer à Microsoft d’ajouter une fonctionnalité à PowerBI).</w:t>
       </w:r>
     </w:p>
     <w:p>
@@ -6386,27 +6307,7 @@
           <w:szCs w:val="24"/>
           <w:lang w:val="fr-BE"/>
         </w:rPr>
-        <w:t>luster de calcul (</w:t>
-      </w:r>
-      <w:proofErr w:type="spellStart"/>
-      <w:r>
-        <w:rPr>
-          <w:color w:val="auto"/>
-          <w:sz w:val="24"/>
-          <w:szCs w:val="24"/>
-          <w:lang w:val="fr-BE"/>
-        </w:rPr>
-        <w:t>slurm</w:t>
-      </w:r>
-      <w:proofErr w:type="spellEnd"/>
-      <w:r>
-        <w:rPr>
-          <w:color w:val="auto"/>
-          <w:sz w:val="24"/>
-          <w:szCs w:val="24"/>
-          <w:lang w:val="fr-BE"/>
-        </w:rPr>
-        <w:t xml:space="preserve">) avec docker (container) </w:t>
+        <w:t xml:space="preserve">luster de calcul (slurm) avec docker (container) </w:t>
       </w:r>
       <w:r>
         <w:rPr>
@@ -6500,17 +6401,7 @@
           <w:szCs w:val="24"/>
           <w:lang w:val="fr-BE"/>
         </w:rPr>
-        <w:t xml:space="preserve"> </w:t>
-      </w:r>
-      <w:proofErr w:type="spellStart"/>
-      <w:r>
-        <w:rPr>
-          <w:color w:val="auto"/>
-          <w:sz w:val="24"/>
-          <w:szCs w:val="24"/>
-          <w:lang w:val="fr-BE"/>
-        </w:rPr>
-        <w:t>dimensionnable</w:t>
+        <w:t xml:space="preserve"> dimensionnable</w:t>
       </w:r>
       <w:r>
         <w:rPr>
@@ -6521,7 +6412,6 @@
         </w:rPr>
         <w:t>s</w:t>
       </w:r>
-      <w:proofErr w:type="spellEnd"/>
       <w:r>
         <w:rPr>
           <w:color w:val="auto"/>
@@ -6631,27 +6521,7 @@
           <w:szCs w:val="24"/>
           <w:lang w:val="fr-BE"/>
         </w:rPr>
-        <w:t xml:space="preserve"> libres d’intégration et exploitation de données : Zeppelin et </w:t>
-      </w:r>
-      <w:proofErr w:type="spellStart"/>
-      <w:r>
-        <w:rPr>
-          <w:color w:val="auto"/>
-          <w:sz w:val="24"/>
-          <w:szCs w:val="24"/>
-          <w:lang w:val="fr-BE"/>
-        </w:rPr>
-        <w:t>Jupyter</w:t>
-      </w:r>
-      <w:proofErr w:type="spellEnd"/>
-      <w:r>
-        <w:rPr>
-          <w:color w:val="auto"/>
-          <w:sz w:val="24"/>
-          <w:szCs w:val="24"/>
-          <w:lang w:val="fr-BE"/>
-        </w:rPr>
-        <w:t>. Zeppelin est soutenu par la fondation Apache</w:t>
+        <w:t xml:space="preserve"> libres d’intégration et exploitation de données : Zeppelin et Jupyter. Zeppelin est soutenu par la fondation Apache</w:t>
       </w:r>
       <w:r>
         <w:rPr>
@@ -6732,17 +6602,7 @@
           <w:szCs w:val="24"/>
           <w:lang w:val="fr-BE"/>
         </w:rPr>
-        <w:t xml:space="preserve">airement à </w:t>
-      </w:r>
-      <w:proofErr w:type="spellStart"/>
-      <w:r>
-        <w:rPr>
-          <w:color w:val="auto"/>
-          <w:sz w:val="24"/>
-          <w:szCs w:val="24"/>
-          <w:lang w:val="fr-BE"/>
-        </w:rPr>
-        <w:t>J</w:t>
+        <w:t>airement à J</w:t>
       </w:r>
       <w:r>
         <w:rPr>
@@ -6753,7 +6613,6 @@
         </w:rPr>
         <w:t>upyter</w:t>
       </w:r>
-      <w:proofErr w:type="spellEnd"/>
       <w:r>
         <w:rPr>
           <w:color w:val="auto"/>
@@ -6943,19 +6802,8 @@
           <w:szCs w:val="24"/>
           <w:lang w:val="fr-BE"/>
         </w:rPr>
-        <w:t xml:space="preserve"> temps pour ce projet parent. L’estimation des coûts et des risques sont intégrés à l’outil utilisée afin de planifier les tâches (</w:t>
-      </w:r>
-      <w:proofErr w:type="spellStart"/>
-      <w:r>
-        <w:rPr>
-          <w:color w:val="auto"/>
-          <w:sz w:val="24"/>
-          <w:szCs w:val="24"/>
-          <w:lang w:val="fr-BE"/>
-        </w:rPr>
-        <w:t>gantt</w:t>
-      </w:r>
-      <w:proofErr w:type="spellEnd"/>
+        <w:t xml:space="preserve"> temps pour ce projet parent. L’estimation des coûts et des risques sont intégrés à l’outil utilisée afin de planifier les tâches (gantt</w:t>
+      </w:r>
       <w:r>
         <w:rPr>
           <w:color w:val="auto"/>
@@ -6965,25 +6813,14 @@
         </w:rPr>
         <w:t xml:space="preserve"> </w:t>
       </w:r>
-      <w:proofErr w:type="spellStart"/>
-      <w:r>
-        <w:rPr>
-          <w:color w:val="auto"/>
-          <w:sz w:val="24"/>
-          <w:szCs w:val="24"/>
-          <w:lang w:val="fr-BE"/>
-        </w:rPr>
-        <w:t>project</w:t>
-      </w:r>
-      <w:proofErr w:type="spellEnd"/>
-      <w:r>
-        <w:rPr>
-          <w:color w:val="auto"/>
-          <w:sz w:val="24"/>
-          <w:szCs w:val="24"/>
-          <w:lang w:val="fr-BE"/>
-        </w:rPr>
-        <w:t>) mais ne sont pas repris dans la version 1 étant donné le manqu</w:t>
+      <w:r>
+        <w:rPr>
+          <w:color w:val="auto"/>
+          <w:sz w:val="24"/>
+          <w:szCs w:val="24"/>
+          <w:lang w:val="fr-BE"/>
+        </w:rPr>
+        <w:t>project) mais ne sont pas repris dans la version 1 étant donné le manqu</w:t>
       </w:r>
       <w:r>
         <w:rPr>
@@ -7932,7 +7769,6 @@
               </w:rPr>
               <w:t xml:space="preserve">Coordonne l’organisation du groupe et s’assure que le cadre de travail </w:t>
             </w:r>
-            <w:proofErr w:type="spellStart"/>
             <w:r>
               <w:rPr>
                 <w:i/>
@@ -7943,7 +7779,6 @@
               </w:rPr>
               <w:t>scrum</w:t>
             </w:r>
-            <w:proofErr w:type="spellEnd"/>
             <w:r>
               <w:rPr>
                 <w:color w:val="auto"/>
@@ -8017,20 +7852,8 @@
                 <w:szCs w:val="24"/>
                 <w:lang w:val="fr-BE"/>
               </w:rPr>
-              <w:t xml:space="preserve">tests </w:t>
-            </w:r>
-            <w:proofErr w:type="spellStart"/>
-            <w:r>
-              <w:rPr>
-                <w:i/>
-                <w:color w:val="auto"/>
-                <w:sz w:val="24"/>
-                <w:szCs w:val="24"/>
-                <w:lang w:val="fr-BE"/>
-              </w:rPr>
-              <w:t>driven</w:t>
-            </w:r>
-            <w:proofErr w:type="spellEnd"/>
+              <w:t>tests driven</w:t>
+            </w:r>
             <w:r>
               <w:rPr>
                 <w:color w:val="auto"/>
@@ -8394,17 +8217,7 @@
                 <w:szCs w:val="24"/>
                 <w:lang w:val="fr-BE"/>
               </w:rPr>
-              <w:t xml:space="preserve"> </w:t>
-            </w:r>
-            <w:proofErr w:type="gramStart"/>
-            <w:r>
-              <w:rPr>
-                <w:color w:val="auto"/>
-                <w:sz w:val="24"/>
-                <w:szCs w:val="24"/>
-                <w:lang w:val="fr-BE"/>
-              </w:rPr>
-              <w:t xml:space="preserve">le site </w:t>
+              <w:t xml:space="preserve"> le site </w:t>
             </w:r>
             <w:r>
               <w:rPr>
@@ -8416,7 +8229,6 @@
               </w:rPr>
               <w:t>responsive</w:t>
             </w:r>
-            <w:proofErr w:type="gramEnd"/>
             <w:r>
               <w:rPr>
                 <w:color w:val="auto"/>
@@ -8444,52 +8256,6 @@
     </w:p>
     <w:p>
       <w:pPr>
-        <w:pStyle w:val="Titre1"/>
-        <w:rPr>
-          <w:sz w:val="28"/>
-          <w:lang w:val="fr-BE"/>
-        </w:rPr>
-      </w:pPr>
-      <w:bookmarkStart w:id="11" w:name="_Toc2105529"/>
-      <w:r>
-        <w:rPr>
-          <w:sz w:val="28"/>
-          <w:lang w:val="fr-BE"/>
-        </w:rPr>
-        <w:t>8</w:t>
-      </w:r>
-      <w:r>
-        <w:rPr>
-          <w:sz w:val="28"/>
-          <w:lang w:val="fr-BE"/>
-        </w:rPr>
-        <w:tab/>
-      </w:r>
-      <w:r>
-        <w:rPr>
-          <w:sz w:val="28"/>
-          <w:lang w:val="fr-BE"/>
-        </w:rPr>
-        <w:t>Stratégie de Management Q</w:t>
-      </w:r>
-      <w:r>
-        <w:rPr>
-          <w:sz w:val="28"/>
-          <w:lang w:val="fr-BE"/>
-        </w:rPr>
-        <w:t>ualit</w:t>
-      </w:r>
-      <w:r>
-        <w:rPr>
-          <w:sz w:val="28"/>
-          <w:lang w:val="fr-BE"/>
-        </w:rPr>
-        <w:t>é</w:t>
-      </w:r>
-      <w:bookmarkEnd w:id="11"/>
-    </w:p>
-    <w:p>
-      <w:pPr>
         <w:pStyle w:val="listbulletround1"/>
         <w:jc w:val="both"/>
         <w:rPr>
@@ -8506,81 +8272,71 @@
           <w:szCs w:val="24"/>
           <w:lang w:val="fr-BE"/>
         </w:rPr>
-        <w:t>Afin de fournir une solution de qualité, une écoute attentive des clients est mise en place via les m</w:t>
-      </w:r>
-      <w:r>
-        <w:rPr>
-          <w:color w:val="auto"/>
-          <w:sz w:val="24"/>
-          <w:szCs w:val="24"/>
-          <w:lang w:val="fr-BE"/>
-        </w:rPr>
-        <w:t>é</w:t>
-      </w:r>
-      <w:r>
-        <w:rPr>
-          <w:color w:val="auto"/>
-          <w:sz w:val="24"/>
-          <w:szCs w:val="24"/>
-          <w:lang w:val="fr-BE"/>
-        </w:rPr>
-        <w:t>thod</w:t>
-      </w:r>
-      <w:r>
-        <w:rPr>
-          <w:color w:val="auto"/>
-          <w:sz w:val="24"/>
-          <w:szCs w:val="24"/>
-          <w:lang w:val="fr-BE"/>
-        </w:rPr>
-        <w:t>e</w:t>
-      </w:r>
-      <w:r>
-        <w:rPr>
-          <w:color w:val="auto"/>
-          <w:sz w:val="24"/>
-          <w:szCs w:val="24"/>
-          <w:lang w:val="fr-BE"/>
-        </w:rPr>
-        <w:t xml:space="preserve">s </w:t>
-      </w:r>
-      <w:r>
-        <w:rPr>
-          <w:color w:val="auto"/>
-          <w:sz w:val="24"/>
-          <w:szCs w:val="24"/>
-          <w:lang w:val="fr-BE"/>
-        </w:rPr>
-        <w:t>a</w:t>
-      </w:r>
-      <w:r>
-        <w:rPr>
-          <w:color w:val="auto"/>
-          <w:sz w:val="24"/>
-          <w:szCs w:val="24"/>
-          <w:lang w:val="fr-BE"/>
-        </w:rPr>
-        <w:t>gile</w:t>
-      </w:r>
-      <w:r>
-        <w:rPr>
-          <w:color w:val="auto"/>
-          <w:sz w:val="24"/>
-          <w:szCs w:val="24"/>
-          <w:lang w:val="fr-BE"/>
-        </w:rPr>
-        <w:t>s</w:t>
-      </w:r>
-      <w:r>
-        <w:rPr>
-          <w:color w:val="auto"/>
-          <w:sz w:val="24"/>
-          <w:szCs w:val="24"/>
-          <w:lang w:val="fr-BE"/>
-        </w:rPr>
-        <w:t xml:space="preserve">, en particulier </w:t>
-      </w:r>
-      <w:proofErr w:type="spellStart"/>
+        <w:t xml:space="preserve">Adaptation </w:t>
+      </w:r>
+      <w:r>
+        <w:rPr>
+          <w:color w:val="auto"/>
+          <w:sz w:val="24"/>
+          <w:szCs w:val="24"/>
+          <w:lang w:val="fr-BE"/>
+        </w:rPr>
+        <w:t>de la</w:t>
+      </w:r>
+      <w:r>
+        <w:rPr>
+          <w:color w:val="auto"/>
+          <w:sz w:val="24"/>
+          <w:szCs w:val="24"/>
+          <w:lang w:val="fr-BE"/>
+        </w:rPr>
+        <w:t xml:space="preserve"> version 2</w:t>
+      </w:r>
+      <w:r>
+        <w:rPr>
+          <w:color w:val="auto"/>
+          <w:sz w:val="24"/>
+          <w:szCs w:val="24"/>
+          <w:lang w:val="fr-BE"/>
+        </w:rPr>
+        <w:t xml:space="preserve"> de ce document</w:t>
+      </w:r>
+      <w:bookmarkStart w:id="11" w:name="_GoBack"/>
+      <w:bookmarkEnd w:id="11"/>
+      <w:r>
+        <w:rPr>
+          <w:color w:val="auto"/>
+          <w:sz w:val="24"/>
+          <w:szCs w:val="24"/>
+          <w:lang w:val="fr-BE"/>
+        </w:rPr>
+        <w:t> :</w:t>
+      </w:r>
+    </w:p>
+    <w:p>
+      <w:pPr>
+        <w:pStyle w:val="listbulletround1"/>
+        <w:numPr>
+          <w:ilvl w:val="0"/>
+          <w:numId w:val="7"/>
+        </w:numPr>
+        <w:jc w:val="both"/>
+        <w:rPr>
+          <w:color w:val="auto"/>
+          <w:sz w:val="24"/>
+          <w:szCs w:val="24"/>
+          <w:lang w:val="fr-BE"/>
+        </w:rPr>
+      </w:pPr>
+      <w:r>
+        <w:rPr>
+          <w:color w:val="auto"/>
+          <w:sz w:val="24"/>
+          <w:szCs w:val="24"/>
+          <w:lang w:val="fr-BE"/>
+        </w:rPr>
+        <w:t xml:space="preserve">L’équipe </w:t>
+      </w:r>
       <w:r>
         <w:rPr>
           <w:i/>
@@ -8589,17 +8345,98 @@
           <w:szCs w:val="24"/>
           <w:lang w:val="fr-BE"/>
         </w:rPr>
-        <w:t>scrum</w:t>
-      </w:r>
-      <w:proofErr w:type="spellEnd"/>
-      <w:r>
-        <w:rPr>
-          <w:color w:val="auto"/>
-          <w:sz w:val="24"/>
-          <w:szCs w:val="24"/>
-          <w:lang w:val="fr-BE"/>
-        </w:rPr>
-        <w:t>. En effet, le prototypage régulier permet de suivre les attentes du client.</w:t>
+        <w:t>BDD</w:t>
+      </w:r>
+      <w:r>
+        <w:rPr>
+          <w:color w:val="auto"/>
+          <w:sz w:val="24"/>
+          <w:szCs w:val="24"/>
+          <w:lang w:val="fr-BE"/>
+        </w:rPr>
+        <w:t xml:space="preserve"> conçoit et implémente les classes de type « modèle » afin de faciliter l’implémentation des contrôleurs. L’équipe </w:t>
+      </w:r>
+      <w:r>
+        <w:rPr>
+          <w:i/>
+          <w:color w:val="auto"/>
+          <w:sz w:val="24"/>
+          <w:szCs w:val="24"/>
+          <w:lang w:val="fr-BE"/>
+        </w:rPr>
+        <w:t>backend</w:t>
+      </w:r>
+      <w:r>
+        <w:rPr>
+          <w:color w:val="auto"/>
+          <w:sz w:val="24"/>
+          <w:szCs w:val="24"/>
+          <w:lang w:val="fr-BE"/>
+        </w:rPr>
+        <w:t xml:space="preserve"> a ainsi un accès facilité d’’interaction avec les données.</w:t>
+      </w:r>
+    </w:p>
+    <w:p>
+      <w:pPr>
+        <w:pStyle w:val="listbulletround1"/>
+        <w:numPr>
+          <w:ilvl w:val="0"/>
+          <w:numId w:val="7"/>
+        </w:numPr>
+        <w:jc w:val="both"/>
+        <w:rPr>
+          <w:color w:val="auto"/>
+          <w:sz w:val="24"/>
+          <w:szCs w:val="24"/>
+          <w:lang w:val="fr-BE"/>
+        </w:rPr>
+      </w:pPr>
+      <w:r>
+        <w:rPr>
+          <w:color w:val="auto"/>
+          <w:sz w:val="24"/>
+          <w:szCs w:val="24"/>
+          <w:lang w:val="fr-BE"/>
+        </w:rPr>
+        <w:t xml:space="preserve">Suite à la terminaison des tâches « Environnement de développement » et préparation matérielle », </w:t>
+      </w:r>
+      <w:r>
+        <w:rPr>
+          <w:i/>
+          <w:color w:val="auto"/>
+          <w:sz w:val="24"/>
+          <w:szCs w:val="24"/>
+          <w:lang w:val="fr-BE"/>
+        </w:rPr>
+        <w:t>JSL</w:t>
+      </w:r>
+      <w:r>
+        <w:rPr>
+          <w:color w:val="auto"/>
+          <w:sz w:val="24"/>
+          <w:szCs w:val="24"/>
+          <w:lang w:val="fr-BE"/>
+        </w:rPr>
+        <w:t xml:space="preserve"> s’occupe du contrôleur </w:t>
+      </w:r>
+      <w:r>
+        <w:rPr>
+          <w:b/>
+          <w:color w:val="auto"/>
+          <w:sz w:val="24"/>
+          <w:szCs w:val="24"/>
+          <w:lang w:val="fr-BE"/>
+        </w:rPr>
+        <w:t>DataSource</w:t>
+      </w:r>
+      <w:r>
+        <w:rPr>
+          <w:color w:val="auto"/>
+          <w:sz w:val="24"/>
+          <w:szCs w:val="24"/>
+          <w:lang w:val="fr-BE"/>
+        </w:rPr>
+        <w:t xml:space="preserve"> qui interagit avec Zeppelin.</w:t>
       </w:r>
     </w:p>
     <w:p>
@@ -8607,258 +8444,59 @@
         <w:pStyle w:val="listbulletround1"/>
         <w:jc w:val="both"/>
         <w:rPr>
-          <w:color w:val="auto"/>
-          <w:sz w:val="24"/>
-          <w:szCs w:val="24"/>
-          <w:lang w:val="fr-BE"/>
-        </w:rPr>
-      </w:pPr>
-      <w:r>
-        <w:rPr>
-          <w:color w:val="auto"/>
-          <w:sz w:val="24"/>
-          <w:szCs w:val="24"/>
-          <w:lang w:val="fr-BE"/>
-        </w:rPr>
-        <w:t>De plus, nous appliquons la m</w:t>
-      </w:r>
-      <w:r>
-        <w:rPr>
-          <w:color w:val="auto"/>
-          <w:sz w:val="24"/>
-          <w:szCs w:val="24"/>
+          <w:color w:val="FF0000"/>
+          <w:sz w:val="24"/>
+          <w:szCs w:val="24"/>
+          <w:lang w:val="fr-BE"/>
+        </w:rPr>
+      </w:pPr>
+    </w:p>
+    <w:p>
+      <w:pPr>
+        <w:pStyle w:val="Titre1"/>
+        <w:rPr>
+          <w:sz w:val="28"/>
+          <w:lang w:val="fr-BE"/>
+        </w:rPr>
+      </w:pPr>
+      <w:bookmarkStart w:id="12" w:name="_Toc2105529"/>
+      <w:r>
+        <w:rPr>
+          <w:sz w:val="28"/>
+          <w:lang w:val="fr-BE"/>
+        </w:rPr>
+        <w:lastRenderedPageBreak/>
+        <w:t>8</w:t>
+      </w:r>
+      <w:r>
+        <w:rPr>
+          <w:sz w:val="28"/>
+          <w:lang w:val="fr-BE"/>
+        </w:rPr>
+        <w:tab/>
+      </w:r>
+      <w:r>
+        <w:rPr>
+          <w:sz w:val="28"/>
+          <w:lang w:val="fr-BE"/>
+        </w:rPr>
+        <w:t>Stratégie de Management Q</w:t>
+      </w:r>
+      <w:r>
+        <w:rPr>
+          <w:sz w:val="28"/>
+          <w:lang w:val="fr-BE"/>
+        </w:rPr>
+        <w:t>ualit</w:t>
+      </w:r>
+      <w:r>
+        <w:rPr>
+          <w:sz w:val="28"/>
           <w:lang w:val="fr-BE"/>
         </w:rPr>
         <w:t>é</w:t>
       </w:r>
-      <w:r>
-        <w:rPr>
-          <w:color w:val="auto"/>
-          <w:sz w:val="24"/>
-          <w:szCs w:val="24"/>
-          <w:lang w:val="fr-BE"/>
-        </w:rPr>
-        <w:t xml:space="preserve">thodologie XP compatible avec </w:t>
-      </w:r>
-      <w:proofErr w:type="spellStart"/>
-      <w:r>
-        <w:rPr>
-          <w:i/>
-          <w:color w:val="auto"/>
-          <w:sz w:val="24"/>
-          <w:szCs w:val="24"/>
-          <w:lang w:val="fr-BE"/>
-        </w:rPr>
-        <w:t>scrum</w:t>
-      </w:r>
-      <w:proofErr w:type="spellEnd"/>
-      <w:r>
-        <w:rPr>
-          <w:color w:val="auto"/>
-          <w:sz w:val="24"/>
-          <w:szCs w:val="24"/>
-          <w:lang w:val="fr-BE"/>
-        </w:rPr>
-        <w:t xml:space="preserve"> via le </w:t>
-      </w:r>
-      <w:proofErr w:type="spellStart"/>
-      <w:r>
-        <w:rPr>
-          <w:color w:val="auto"/>
-          <w:sz w:val="24"/>
-          <w:szCs w:val="24"/>
-          <w:lang w:val="fr-BE"/>
-        </w:rPr>
-        <w:t>pair</w:t>
-      </w:r>
-      <w:proofErr w:type="spellEnd"/>
-      <w:r>
-        <w:rPr>
-          <w:color w:val="auto"/>
-          <w:sz w:val="24"/>
-          <w:szCs w:val="24"/>
-          <w:lang w:val="fr-BE"/>
-        </w:rPr>
-        <w:t xml:space="preserve"> </w:t>
-      </w:r>
-      <w:proofErr w:type="spellStart"/>
-      <w:r>
-        <w:rPr>
-          <w:color w:val="auto"/>
-          <w:sz w:val="24"/>
-          <w:szCs w:val="24"/>
-          <w:lang w:val="fr-BE"/>
-        </w:rPr>
-        <w:t>programming</w:t>
-      </w:r>
-      <w:proofErr w:type="spellEnd"/>
-      <w:r>
-        <w:rPr>
-          <w:color w:val="auto"/>
-          <w:sz w:val="24"/>
-          <w:szCs w:val="24"/>
-          <w:lang w:val="fr-BE"/>
-        </w:rPr>
-        <w:t xml:space="preserve"> (éviter les erreurs en amont) et le </w:t>
-      </w:r>
-      <w:r>
-        <w:rPr>
-          <w:i/>
-          <w:color w:val="auto"/>
-          <w:sz w:val="24"/>
-          <w:szCs w:val="24"/>
-          <w:lang w:val="fr-BE"/>
-        </w:rPr>
-        <w:t xml:space="preserve">test </w:t>
-      </w:r>
-      <w:proofErr w:type="spellStart"/>
-      <w:r>
-        <w:rPr>
-          <w:i/>
-          <w:color w:val="auto"/>
-          <w:sz w:val="24"/>
-          <w:szCs w:val="24"/>
-          <w:lang w:val="fr-BE"/>
-        </w:rPr>
-        <w:t>driven</w:t>
-      </w:r>
-      <w:proofErr w:type="spellEnd"/>
-      <w:r>
-        <w:rPr>
-          <w:i/>
-          <w:color w:val="auto"/>
-          <w:sz w:val="24"/>
-          <w:szCs w:val="24"/>
-          <w:lang w:val="fr-BE"/>
-        </w:rPr>
-        <w:t xml:space="preserve"> </w:t>
-      </w:r>
-      <w:r>
-        <w:rPr>
-          <w:i/>
-          <w:color w:val="auto"/>
-          <w:sz w:val="24"/>
-          <w:szCs w:val="24"/>
-        </w:rPr>
-        <w:t>development</w:t>
-      </w:r>
-      <w:r>
-        <w:rPr>
-          <w:color w:val="auto"/>
-          <w:sz w:val="24"/>
-          <w:szCs w:val="24"/>
-          <w:lang w:val="fr-BE"/>
-        </w:rPr>
-        <w:t xml:space="preserve"> (</w:t>
-      </w:r>
-      <w:r>
-        <w:rPr>
-          <w:color w:val="auto"/>
-          <w:sz w:val="24"/>
-          <w:szCs w:val="24"/>
-          <w:lang w:val="fr-BE"/>
-        </w:rPr>
-        <w:t>cr</w:t>
-      </w:r>
-      <w:r>
-        <w:rPr>
-          <w:color w:val="auto"/>
-          <w:sz w:val="24"/>
-          <w:szCs w:val="24"/>
-          <w:lang w:val="fr-BE"/>
-        </w:rPr>
-        <w:t>é</w:t>
-      </w:r>
-      <w:r>
-        <w:rPr>
-          <w:color w:val="auto"/>
-          <w:sz w:val="24"/>
-          <w:szCs w:val="24"/>
-          <w:lang w:val="fr-BE"/>
-        </w:rPr>
-        <w:t xml:space="preserve">ation des tests afin </w:t>
-      </w:r>
-      <w:r>
-        <w:rPr>
-          <w:color w:val="auto"/>
-          <w:sz w:val="24"/>
-          <w:szCs w:val="24"/>
-          <w:lang w:val="fr-BE"/>
-        </w:rPr>
-        <w:t xml:space="preserve">de garantir </w:t>
-      </w:r>
-      <w:r>
-        <w:rPr>
-          <w:color w:val="auto"/>
-          <w:sz w:val="24"/>
-          <w:szCs w:val="24"/>
-          <w:lang w:val="fr-BE"/>
-        </w:rPr>
-        <w:t>le</w:t>
-      </w:r>
-      <w:r>
-        <w:rPr>
-          <w:color w:val="auto"/>
-          <w:sz w:val="24"/>
-          <w:szCs w:val="24"/>
-          <w:lang w:val="fr-BE"/>
-        </w:rPr>
-        <w:t xml:space="preserve"> bon</w:t>
-      </w:r>
-      <w:r>
-        <w:rPr>
-          <w:color w:val="auto"/>
-          <w:sz w:val="24"/>
-          <w:szCs w:val="24"/>
-          <w:lang w:val="fr-BE"/>
-        </w:rPr>
-        <w:t xml:space="preserve"> développement du programme </w:t>
-      </w:r>
-      <w:r>
-        <w:rPr>
-          <w:color w:val="auto"/>
-          <w:sz w:val="24"/>
-          <w:szCs w:val="24"/>
-          <w:lang w:val="fr-BE"/>
-        </w:rPr>
-        <w:t>et</w:t>
-      </w:r>
-      <w:r>
-        <w:rPr>
-          <w:color w:val="auto"/>
-          <w:sz w:val="24"/>
-          <w:szCs w:val="24"/>
-          <w:lang w:val="fr-BE"/>
-        </w:rPr>
-        <w:t xml:space="preserve"> de défini</w:t>
-      </w:r>
-      <w:r>
-        <w:rPr>
-          <w:color w:val="auto"/>
-          <w:sz w:val="24"/>
-          <w:szCs w:val="24"/>
-          <w:lang w:val="fr-BE"/>
-        </w:rPr>
-        <w:t>r</w:t>
-      </w:r>
-      <w:r>
-        <w:rPr>
-          <w:color w:val="auto"/>
-          <w:sz w:val="24"/>
-          <w:szCs w:val="24"/>
-          <w:lang w:val="fr-BE"/>
-        </w:rPr>
-        <w:t xml:space="preserve"> clairement les attentes de la solution logicielle</w:t>
-      </w:r>
-      <w:r>
-        <w:rPr>
-          <w:color w:val="auto"/>
-          <w:sz w:val="24"/>
-          <w:szCs w:val="24"/>
-          <w:lang w:val="fr-BE"/>
-        </w:rPr>
-        <w:t>).</w:t>
-      </w:r>
+      <w:bookmarkEnd w:id="12"/>
     </w:p>
     <w:p>
       <w:pPr>
@@ -8871,46 +8509,106 @@
           <w:lang w:val="fr-BE"/>
         </w:rPr>
       </w:pPr>
-    </w:p>
-    <w:p>
-      <w:pPr>
-        <w:pStyle w:val="Titre1"/>
-        <w:rPr>
-          <w:sz w:val="28"/>
-          <w:lang w:val="fr-BE"/>
-        </w:rPr>
-      </w:pPr>
-      <w:bookmarkStart w:id="12" w:name="_Toc2105530"/>
-      <w:r>
-        <w:rPr>
-          <w:sz w:val="28"/>
-          <w:lang w:val="fr-BE"/>
-        </w:rPr>
-        <w:lastRenderedPageBreak/>
-        <w:t>9</w:t>
-      </w:r>
-      <w:r>
-        <w:rPr>
-          <w:sz w:val="28"/>
-          <w:lang w:val="fr-BE"/>
-        </w:rPr>
-        <w:tab/>
-      </w:r>
-      <w:r>
-        <w:rPr>
-          <w:sz w:val="28"/>
-          <w:lang w:val="fr-BE"/>
-        </w:rPr>
-        <w:t>Stratégie de gestion de la c</w:t>
-      </w:r>
-      <w:r>
-        <w:rPr>
-          <w:sz w:val="28"/>
-          <w:lang w:val="fr-BE"/>
-        </w:rPr>
-        <w:t>onfiguration</w:t>
-      </w:r>
-      <w:bookmarkEnd w:id="12"/>
+      <w:r>
+        <w:rPr>
+          <w:color w:val="auto"/>
+          <w:sz w:val="24"/>
+          <w:szCs w:val="24"/>
+          <w:lang w:val="fr-BE"/>
+        </w:rPr>
+        <w:t>Afin de fournir une solution de qualité, une écoute attentive des clients est mise en place via les m</w:t>
+      </w:r>
+      <w:r>
+        <w:rPr>
+          <w:color w:val="auto"/>
+          <w:sz w:val="24"/>
+          <w:szCs w:val="24"/>
+          <w:lang w:val="fr-BE"/>
+        </w:rPr>
+        <w:t>é</w:t>
+      </w:r>
+      <w:r>
+        <w:rPr>
+          <w:color w:val="auto"/>
+          <w:sz w:val="24"/>
+          <w:szCs w:val="24"/>
+          <w:lang w:val="fr-BE"/>
+        </w:rPr>
+        <w:t>thod</w:t>
+      </w:r>
+      <w:r>
+        <w:rPr>
+          <w:color w:val="auto"/>
+          <w:sz w:val="24"/>
+          <w:szCs w:val="24"/>
+          <w:lang w:val="fr-BE"/>
+        </w:rPr>
+        <w:t>e</w:t>
+      </w:r>
+      <w:r>
+        <w:rPr>
+          <w:color w:val="auto"/>
+          <w:sz w:val="24"/>
+          <w:szCs w:val="24"/>
+          <w:lang w:val="fr-BE"/>
+        </w:rPr>
+        <w:t xml:space="preserve">s </w:t>
+      </w:r>
+      <w:r>
+        <w:rPr>
+          <w:color w:val="auto"/>
+          <w:sz w:val="24"/>
+          <w:szCs w:val="24"/>
+          <w:lang w:val="fr-BE"/>
+        </w:rPr>
+        <w:t>a</w:t>
+      </w:r>
+      <w:r>
+        <w:rPr>
+          <w:color w:val="auto"/>
+          <w:sz w:val="24"/>
+          <w:szCs w:val="24"/>
+          <w:lang w:val="fr-BE"/>
+        </w:rPr>
+        <w:t>gile</w:t>
+      </w:r>
+      <w:r>
+        <w:rPr>
+          <w:color w:val="auto"/>
+          <w:sz w:val="24"/>
+          <w:szCs w:val="24"/>
+          <w:lang w:val="fr-BE"/>
+        </w:rPr>
+        <w:t>s</w:t>
+      </w:r>
+      <w:r>
+        <w:rPr>
+          <w:color w:val="auto"/>
+          <w:sz w:val="24"/>
+          <w:szCs w:val="24"/>
+          <w:lang w:val="fr-BE"/>
+        </w:rPr>
+        <w:t xml:space="preserve">, en particulier </w:t>
+      </w:r>
+      <w:r>
+        <w:rPr>
+          <w:i/>
+          <w:color w:val="auto"/>
+          <w:sz w:val="24"/>
+          <w:szCs w:val="24"/>
+          <w:lang w:val="fr-BE"/>
+        </w:rPr>
+        <w:t>scrum</w:t>
+      </w:r>
+      <w:r>
+        <w:rPr>
+          <w:color w:val="auto"/>
+          <w:sz w:val="24"/>
+          <w:szCs w:val="24"/>
+          <w:lang w:val="fr-BE"/>
+        </w:rPr>
+        <w:t>. En effet, le prototypage régulier permet de suivre les attentes du client.</w:t>
+      </w:r>
     </w:p>
     <w:p>
       <w:pPr>
@@ -8930,11 +8628,29 @@
           <w:szCs w:val="24"/>
           <w:lang w:val="fr-BE"/>
         </w:rPr>
-        <w:t>Le projet sera contrôlé par le client (</w:t>
-      </w:r>
-      <w:proofErr w:type="spellStart"/>
-      <w:r>
-        <w:rPr>
+        <w:t>De plus, nous appliquons la m</w:t>
+      </w:r>
+      <w:r>
+        <w:rPr>
+          <w:color w:val="auto"/>
+          <w:sz w:val="24"/>
+          <w:szCs w:val="24"/>
+          <w:lang w:val="fr-BE"/>
+        </w:rPr>
+        <w:t>é</w:t>
+      </w:r>
+      <w:r>
+        <w:rPr>
+          <w:color w:val="auto"/>
+          <w:sz w:val="24"/>
+          <w:szCs w:val="24"/>
+          <w:lang w:val="fr-BE"/>
+        </w:rPr>
+        <w:t xml:space="preserve">thodologie XP compatible avec </w:t>
+      </w:r>
+      <w:r>
+        <w:rPr>
+          <w:i/>
           <w:color w:val="auto"/>
           <w:sz w:val="24"/>
           <w:szCs w:val="24"/>
@@ -8942,44 +8658,51 @@
         </w:rPr>
         <w:t>scrum</w:t>
       </w:r>
-      <w:proofErr w:type="spellEnd"/>
-      <w:r>
-        <w:rPr>
-          <w:color w:val="auto"/>
-          <w:sz w:val="24"/>
-          <w:szCs w:val="24"/>
-          <w:lang w:val="fr-BE"/>
-        </w:rPr>
-        <w:t>), par l’équipe en fin de sprint (</w:t>
-      </w:r>
-      <w:proofErr w:type="spellStart"/>
-      <w:r>
-        <w:rPr>
-          <w:color w:val="auto"/>
-          <w:sz w:val="24"/>
-          <w:szCs w:val="24"/>
-          <w:lang w:val="fr-BE"/>
-        </w:rPr>
-        <w:t>scrum</w:t>
-      </w:r>
-      <w:proofErr w:type="spellEnd"/>
-      <w:r>
-        <w:rPr>
-          <w:color w:val="auto"/>
-          <w:sz w:val="24"/>
-          <w:szCs w:val="24"/>
-          <w:lang w:val="fr-BE"/>
-        </w:rPr>
-        <w:t>), lors des réunions définies par le comité de pilotage</w:t>
-      </w:r>
-      <w:r>
-        <w:rPr>
-          <w:color w:val="auto"/>
-          <w:sz w:val="24"/>
-          <w:szCs w:val="24"/>
-          <w:lang w:val="fr-BE"/>
-        </w:rPr>
-        <w:t>, par intégration continue (Jenkins) et par le client (lors des r</w:t>
+      <w:r>
+        <w:rPr>
+          <w:color w:val="auto"/>
+          <w:sz w:val="24"/>
+          <w:szCs w:val="24"/>
+          <w:lang w:val="fr-BE"/>
+        </w:rPr>
+        <w:t xml:space="preserve"> via le pair programming (éviter les erreurs en amont) et le </w:t>
+      </w:r>
+      <w:r>
+        <w:rPr>
+          <w:i/>
+          <w:color w:val="auto"/>
+          <w:sz w:val="24"/>
+          <w:szCs w:val="24"/>
+          <w:lang w:val="fr-BE"/>
+        </w:rPr>
+        <w:t xml:space="preserve">test driven </w:t>
+      </w:r>
+      <w:r>
+        <w:rPr>
+          <w:i/>
+          <w:color w:val="auto"/>
+          <w:sz w:val="24"/>
+          <w:szCs w:val="24"/>
+        </w:rPr>
+        <w:t>development</w:t>
+      </w:r>
+      <w:r>
+        <w:rPr>
+          <w:color w:val="auto"/>
+          <w:sz w:val="24"/>
+          <w:szCs w:val="24"/>
+          <w:lang w:val="fr-BE"/>
+        </w:rPr>
+        <w:t xml:space="preserve"> (</w:t>
+      </w:r>
+      <w:r>
+        <w:rPr>
+          <w:color w:val="auto"/>
+          <w:sz w:val="24"/>
+          <w:szCs w:val="24"/>
+          <w:lang w:val="fr-BE"/>
+        </w:rPr>
+        <w:t>cr</w:t>
       </w:r>
       <w:r>
         <w:rPr>
@@ -8997,7 +8720,88 @@
           <w:szCs w:val="24"/>
           <w:lang w:val="fr-BE"/>
         </w:rPr>
-        <w:t>unions mais aussi lors des dialogues avec le groupe).</w:t>
+        <w:t xml:space="preserve">ation des tests afin </w:t>
+      </w:r>
+      <w:r>
+        <w:rPr>
+          <w:color w:val="auto"/>
+          <w:sz w:val="24"/>
+          <w:szCs w:val="24"/>
+          <w:lang w:val="fr-BE"/>
+        </w:rPr>
+        <w:t xml:space="preserve">de garantir </w:t>
+      </w:r>
+      <w:r>
+        <w:rPr>
+          <w:color w:val="auto"/>
+          <w:sz w:val="24"/>
+          <w:szCs w:val="24"/>
+          <w:lang w:val="fr-BE"/>
+        </w:rPr>
+        <w:t>le</w:t>
+      </w:r>
+      <w:r>
+        <w:rPr>
+          <w:color w:val="auto"/>
+          <w:sz w:val="24"/>
+          <w:szCs w:val="24"/>
+          <w:lang w:val="fr-BE"/>
+        </w:rPr>
+        <w:t xml:space="preserve"> bon</w:t>
+      </w:r>
+      <w:r>
+        <w:rPr>
+          <w:color w:val="auto"/>
+          <w:sz w:val="24"/>
+          <w:szCs w:val="24"/>
+          <w:lang w:val="fr-BE"/>
+        </w:rPr>
+        <w:t xml:space="preserve"> développement du programme </w:t>
+      </w:r>
+      <w:r>
+        <w:rPr>
+          <w:color w:val="auto"/>
+          <w:sz w:val="24"/>
+          <w:szCs w:val="24"/>
+          <w:lang w:val="fr-BE"/>
+        </w:rPr>
+        <w:t>et</w:t>
+      </w:r>
+      <w:r>
+        <w:rPr>
+          <w:color w:val="auto"/>
+          <w:sz w:val="24"/>
+          <w:szCs w:val="24"/>
+          <w:lang w:val="fr-BE"/>
+        </w:rPr>
+        <w:t xml:space="preserve"> de défini</w:t>
+      </w:r>
+      <w:r>
+        <w:rPr>
+          <w:color w:val="auto"/>
+          <w:sz w:val="24"/>
+          <w:szCs w:val="24"/>
+          <w:lang w:val="fr-BE"/>
+        </w:rPr>
+        <w:t>r</w:t>
+      </w:r>
+      <w:r>
+        <w:rPr>
+          <w:color w:val="auto"/>
+          <w:sz w:val="24"/>
+          <w:szCs w:val="24"/>
+          <w:lang w:val="fr-BE"/>
+        </w:rPr>
+        <w:t xml:space="preserve"> clairement les attentes de la solution logicielle</w:t>
+      </w:r>
+      <w:r>
+        <w:rPr>
+          <w:color w:val="auto"/>
+          <w:sz w:val="24"/>
+          <w:szCs w:val="24"/>
+          <w:lang w:val="fr-BE"/>
+        </w:rPr>
+        <w:t>).</w:t>
       </w:r>
     </w:p>
     <w:p>
@@ -9020,12 +8824,111 @@
           <w:lang w:val="fr-BE"/>
         </w:rPr>
       </w:pPr>
-      <w:bookmarkStart w:id="13" w:name="_Toc2105531"/>
+      <w:bookmarkStart w:id="13" w:name="_Toc2105530"/>
       <w:r>
         <w:rPr>
           <w:sz w:val="28"/>
           <w:lang w:val="fr-BE"/>
         </w:rPr>
+        <w:t>9</w:t>
+      </w:r>
+      <w:r>
+        <w:rPr>
+          <w:sz w:val="28"/>
+          <w:lang w:val="fr-BE"/>
+        </w:rPr>
+        <w:tab/>
+      </w:r>
+      <w:r>
+        <w:rPr>
+          <w:sz w:val="28"/>
+          <w:lang w:val="fr-BE"/>
+        </w:rPr>
+        <w:t>Stratégie de gestion de la c</w:t>
+      </w:r>
+      <w:r>
+        <w:rPr>
+          <w:sz w:val="28"/>
+          <w:lang w:val="fr-BE"/>
+        </w:rPr>
+        <w:t>onfiguration</w:t>
+      </w:r>
+      <w:bookmarkEnd w:id="13"/>
+    </w:p>
+    <w:p>
+      <w:pPr>
+        <w:pStyle w:val="listbulletround1"/>
+        <w:jc w:val="both"/>
+        <w:rPr>
+          <w:color w:val="auto"/>
+          <w:sz w:val="24"/>
+          <w:szCs w:val="24"/>
+          <w:lang w:val="fr-BE"/>
+        </w:rPr>
+      </w:pPr>
+      <w:r>
+        <w:rPr>
+          <w:color w:val="auto"/>
+          <w:sz w:val="24"/>
+          <w:szCs w:val="24"/>
+          <w:lang w:val="fr-BE"/>
+        </w:rPr>
+        <w:t>Le projet sera contrôlé par le client (scrum), par l’équipe en fin de sprint (scrum), lors des réunions définies par le comité de pilotage</w:t>
+      </w:r>
+      <w:r>
+        <w:rPr>
+          <w:color w:val="auto"/>
+          <w:sz w:val="24"/>
+          <w:szCs w:val="24"/>
+          <w:lang w:val="fr-BE"/>
+        </w:rPr>
+        <w:t>, par intégration continue (Jenkins) et par le client (lors des r</w:t>
+      </w:r>
+      <w:r>
+        <w:rPr>
+          <w:color w:val="auto"/>
+          <w:sz w:val="24"/>
+          <w:szCs w:val="24"/>
+          <w:lang w:val="fr-BE"/>
+        </w:rPr>
+        <w:t>é</w:t>
+      </w:r>
+      <w:r>
+        <w:rPr>
+          <w:color w:val="auto"/>
+          <w:sz w:val="24"/>
+          <w:szCs w:val="24"/>
+          <w:lang w:val="fr-BE"/>
+        </w:rPr>
+        <w:t>unions mais aussi lors des dialogues avec le groupe).</w:t>
+      </w:r>
+    </w:p>
+    <w:p>
+      <w:pPr>
+        <w:pStyle w:val="listbulletround1"/>
+        <w:jc w:val="both"/>
+        <w:rPr>
+          <w:color w:val="auto"/>
+          <w:sz w:val="24"/>
+          <w:szCs w:val="24"/>
+          <w:lang w:val="fr-BE"/>
+        </w:rPr>
+      </w:pPr>
+    </w:p>
+    <w:p>
+      <w:pPr>
+        <w:pStyle w:val="Titre1"/>
+        <w:rPr>
+          <w:sz w:val="28"/>
+          <w:lang w:val="fr-BE"/>
+        </w:rPr>
+      </w:pPr>
+      <w:bookmarkStart w:id="14" w:name="_Toc2105531"/>
+      <w:r>
+        <w:rPr>
+          <w:sz w:val="28"/>
+          <w:lang w:val="fr-BE"/>
+        </w:rPr>
         <w:t>10</w:t>
       </w:r>
       <w:r>
@@ -9042,7 +8945,7 @@
         </w:rPr>
         <w:t>Stratégie de gestion des risques</w:t>
       </w:r>
-      <w:bookmarkEnd w:id="13"/>
+      <w:bookmarkEnd w:id="14"/>
     </w:p>
     <w:tbl>
       <w:tblPr>
@@ -9229,7 +9132,6 @@
                 <w:lang w:val="fr-BE"/>
               </w:rPr>
             </w:pPr>
-            <w:proofErr w:type="spellStart"/>
             <w:r>
               <w:rPr>
                 <w:color w:val="auto"/>
@@ -9239,7 +9141,6 @@
               </w:rPr>
               <w:t>Replanification</w:t>
             </w:r>
-            <w:proofErr w:type="spellEnd"/>
             <w:r>
               <w:rPr>
                 <w:color w:val="auto"/>
@@ -9247,27 +9148,7 @@
                 <w:szCs w:val="24"/>
                 <w:lang w:val="fr-BE"/>
               </w:rPr>
-              <w:t xml:space="preserve"> mais pair-</w:t>
-            </w:r>
-            <w:proofErr w:type="spellStart"/>
-            <w:r>
-              <w:rPr>
-                <w:color w:val="auto"/>
-                <w:sz w:val="24"/>
-                <w:szCs w:val="24"/>
-                <w:lang w:val="fr-BE"/>
-              </w:rPr>
-              <w:t>programming</w:t>
-            </w:r>
-            <w:proofErr w:type="spellEnd"/>
-            <w:r>
-              <w:rPr>
-                <w:color w:val="auto"/>
-                <w:sz w:val="24"/>
-                <w:szCs w:val="24"/>
-                <w:lang w:val="fr-BE"/>
-              </w:rPr>
-              <w:t xml:space="preserve"> donc </w:t>
+              <w:t xml:space="preserve"> mais pair-programming donc </w:t>
             </w:r>
             <w:r>
               <w:rPr>
@@ -9454,27 +9335,7 @@
                 <w:szCs w:val="24"/>
                 <w:lang w:val="fr-BE"/>
               </w:rPr>
-              <w:t xml:space="preserve">La méthode </w:t>
-            </w:r>
-            <w:proofErr w:type="spellStart"/>
-            <w:r>
-              <w:rPr>
-                <w:color w:val="auto"/>
-                <w:sz w:val="24"/>
-                <w:szCs w:val="24"/>
-                <w:lang w:val="fr-BE"/>
-              </w:rPr>
-              <w:t>scrum</w:t>
-            </w:r>
-            <w:proofErr w:type="spellEnd"/>
-            <w:r>
-              <w:rPr>
-                <w:color w:val="auto"/>
-                <w:sz w:val="24"/>
-                <w:szCs w:val="24"/>
-                <w:lang w:val="fr-BE"/>
-              </w:rPr>
-              <w:t xml:space="preserve"> permet de faire le point en fin de sprint et d’adapter ainsi la </w:t>
+              <w:t xml:space="preserve">La méthode scrum permet de faire le point en fin de sprint et d’adapter ainsi la </w:t>
             </w:r>
             <w:r>
               <w:rPr>
@@ -9607,7 +9468,7 @@
           <w:lang w:val="fr-BE"/>
         </w:rPr>
       </w:pPr>
-      <w:bookmarkStart w:id="14" w:name="_Toc2105532"/>
+      <w:bookmarkStart w:id="15" w:name="_Toc2105532"/>
       <w:r>
         <w:rPr>
           <w:sz w:val="28"/>
@@ -9636,7 +9497,7 @@
         </w:rPr>
         <w:t>ommunication</w:t>
       </w:r>
-      <w:bookmarkEnd w:id="14"/>
+      <w:bookmarkEnd w:id="15"/>
     </w:p>
     <w:p>
       <w:pPr>
@@ -9669,6 +9530,7 @@
           <w:szCs w:val="24"/>
           <w:lang w:val="fr-BE"/>
         </w:rPr>
+        <w:lastRenderedPageBreak/>
         <w:t>L'interfaçage client/équipe se fera principalement entre le chef de projet (et son adjoint</w:t>
       </w:r>
       <w:r>
@@ -9759,72 +9621,72 @@
           <w:szCs w:val="24"/>
           <w:lang w:val="fr-BE"/>
         </w:rPr>
+        <w:t>Différents services en ligne sont utilisés afin d'organiser le partage de fichiers : GitHub, OneDrive (UMONS)</w:t>
+      </w:r>
+    </w:p>
+    <w:p>
+      <w:pPr>
+        <w:jc w:val="both"/>
+        <w:rPr>
+          <w:lang w:val="fr-BE"/>
+        </w:rPr>
+      </w:pPr>
+    </w:p>
+    <w:p>
+      <w:pPr>
+        <w:jc w:val="both"/>
+        <w:rPr>
+          <w:lang w:val="fr-BE"/>
+        </w:rPr>
+      </w:pPr>
+    </w:p>
+    <w:p>
+      <w:pPr>
+        <w:pStyle w:val="Titre1"/>
+        <w:rPr>
+          <w:sz w:val="28"/>
+          <w:lang w:val="fr-BE"/>
+        </w:rPr>
+      </w:pPr>
+      <w:r>
+        <w:rPr>
+          <w:sz w:val="22"/>
+          <w:szCs w:val="24"/>
+          <w:lang w:val="fr-BE"/>
+        </w:rPr>
         <w:lastRenderedPageBreak/>
-        <w:t>Différents services en ligne sont utilisés afin d'organiser le partage de fichiers : GitHub, OneDrive (UMONS)</w:t>
-      </w:r>
-    </w:p>
-    <w:p>
-      <w:pPr>
-        <w:jc w:val="both"/>
-        <w:rPr>
-          <w:lang w:val="fr-BE"/>
-        </w:rPr>
-      </w:pPr>
-    </w:p>
-    <w:p>
-      <w:pPr>
-        <w:jc w:val="both"/>
-        <w:rPr>
-          <w:lang w:val="fr-BE"/>
-        </w:rPr>
-      </w:pPr>
-    </w:p>
-    <w:p>
-      <w:pPr>
-        <w:pStyle w:val="Titre1"/>
+        <w:t xml:space="preserve"> </w:t>
+      </w:r>
+      <w:bookmarkStart w:id="16" w:name="_Toc2105533"/>
+      <w:r>
         <w:rPr>
           <w:sz w:val="28"/>
           <w:lang w:val="fr-BE"/>
         </w:rPr>
-      </w:pPr>
-      <w:r>
-        <w:rPr>
-          <w:sz w:val="22"/>
-          <w:szCs w:val="24"/>
-          <w:lang w:val="fr-BE"/>
-        </w:rPr>
-        <w:t xml:space="preserve"> </w:t>
-      </w:r>
-      <w:bookmarkStart w:id="15" w:name="_Toc2105533"/>
+        <w:t>12</w:t>
+      </w:r>
       <w:r>
         <w:rPr>
           <w:sz w:val="28"/>
           <w:lang w:val="fr-BE"/>
         </w:rPr>
-        <w:t>12</w:t>
+        <w:tab/>
       </w:r>
       <w:r>
         <w:rPr>
           <w:sz w:val="28"/>
           <w:lang w:val="fr-BE"/>
         </w:rPr>
-        <w:tab/>
+        <w:t>Planification du p</w:t>
       </w:r>
       <w:r>
         <w:rPr>
           <w:sz w:val="28"/>
           <w:lang w:val="fr-BE"/>
         </w:rPr>
-        <w:t>Planification du p</w:t>
-      </w:r>
-      <w:r>
-        <w:rPr>
-          <w:sz w:val="28"/>
-          <w:lang w:val="fr-BE"/>
-        </w:rPr>
         <w:t>rojet</w:t>
       </w:r>
-      <w:bookmarkEnd w:id="15"/>
+      <w:bookmarkEnd w:id="16"/>
     </w:p>
     <w:p>
       <w:pPr>
@@ -9837,8 +9699,6 @@
           <w:lang w:val="fr-BE"/>
         </w:rPr>
       </w:pPr>
-      <w:bookmarkStart w:id="16" w:name="_GoBack"/>
-      <w:bookmarkEnd w:id="16"/>
       <w:r>
         <w:rPr>
           <w:noProof/>
@@ -9899,7 +9759,6 @@
           <w:sz w:val="28"/>
           <w:lang w:val="fr-BE"/>
         </w:rPr>
-        <w:lastRenderedPageBreak/>
         <w:t>13</w:t>
       </w:r>
       <w:r>
@@ -9961,27 +9820,7 @@
           <w:szCs w:val="24"/>
           <w:lang w:val="fr-BE"/>
         </w:rPr>
-        <w:t xml:space="preserve"> de la méthode </w:t>
-      </w:r>
-      <w:proofErr w:type="spellStart"/>
-      <w:r>
-        <w:rPr>
-          <w:color w:val="auto"/>
-          <w:sz w:val="24"/>
-          <w:szCs w:val="24"/>
-          <w:lang w:val="fr-BE"/>
-        </w:rPr>
-        <w:t>scrum</w:t>
-      </w:r>
-      <w:proofErr w:type="spellEnd"/>
-      <w:r>
-        <w:rPr>
-          <w:color w:val="auto"/>
-          <w:sz w:val="24"/>
-          <w:szCs w:val="24"/>
-          <w:lang w:val="fr-BE"/>
-        </w:rPr>
-        <w:t>, un feedback en fin de sprint est organis</w:t>
+        <w:t xml:space="preserve"> de la méthode scrum, un feedback en fin de sprint est organis</w:t>
       </w:r>
       <w:r>
         <w:rPr>
@@ -10074,6 +9913,7 @@
           <w:szCs w:val="24"/>
           <w:lang w:val="fr-BE"/>
         </w:rPr>
+        <w:lastRenderedPageBreak/>
         <w:t>La qualité de la solution proposée est assur</w:t>
       </w:r>
       <w:r>
@@ -10366,7 +10206,7 @@
       <w:rPr>
         <w:noProof/>
       </w:rPr>
-      <w:t>11</w:t>
+      <w:t>8</w:t>
     </w:r>
     <w:r>
       <w:fldChar w:fldCharType="end"/>
@@ -10401,56 +10241,12 @@
       <w:pStyle w:val="En-tte"/>
       <w:jc w:val="center"/>
     </w:pPr>
-    <w:proofErr w:type="spellStart"/>
     <w:r>
       <w:rPr>
         <w:i/>
       </w:rPr>
-      <w:t>Portail</w:t>
+      <w:t>Portail d’interconnexion de données d’élevage</w:t>
     </w:r>
-    <w:proofErr w:type="spellEnd"/>
-    <w:r>
-      <w:rPr>
-        <w:i/>
-      </w:rPr>
-      <w:t xml:space="preserve"> </w:t>
-    </w:r>
-    <w:proofErr w:type="spellStart"/>
-    <w:r>
-      <w:rPr>
-        <w:i/>
-      </w:rPr>
-      <w:t>d’interconnexion</w:t>
-    </w:r>
-    <w:proofErr w:type="spellEnd"/>
-    <w:r>
-      <w:rPr>
-        <w:i/>
-      </w:rPr>
-      <w:t xml:space="preserve"> de </w:t>
-    </w:r>
-    <w:proofErr w:type="spellStart"/>
-    <w:r>
-      <w:rPr>
-        <w:i/>
-      </w:rPr>
-      <w:t>données</w:t>
-    </w:r>
-    <w:proofErr w:type="spellEnd"/>
-    <w:r>
-      <w:rPr>
-        <w:i/>
-      </w:rPr>
-      <w:t xml:space="preserve"> </w:t>
-    </w:r>
-    <w:proofErr w:type="spellStart"/>
-    <w:r>
-      <w:rPr>
-        <w:i/>
-      </w:rPr>
-      <w:t>d’élevage</w:t>
-    </w:r>
-    <w:proofErr w:type="spellEnd"/>
   </w:p>
   <w:p>
     <w:pPr>
@@ -10481,7 +10277,7 @@
       <w:rPr>
         <w:noProof/>
       </w:rPr>
-      <w:t>20 March 2019</w:t>
+      <w:t>27 March 2019</w:t>
     </w:r>
     <w:r>
       <w:fldChar w:fldCharType="end"/>
@@ -10912,6 +10708,119 @@
     </w:lvl>
   </w:abstractNum>
   <w:abstractNum w:abstractNumId="5" w15:restartNumberingAfterBreak="0">
+    <w:nsid w:val="73321D66"/>
+    <w:multiLevelType w:val="hybridMultilevel"/>
+    <w:tmpl w:val="ECC27BFC"/>
+    <w:lvl w:ilvl="0" w:tplc="080C0001">
+      <w:start w:val="1"/>
+      <w:numFmt w:val="bullet"/>
+      <w:lvlText w:val=""/>
+      <w:lvlJc w:val="left"/>
+      <w:pPr>
+        <w:ind w:left="720" w:hanging="360"/>
+      </w:pPr>
+      <w:rPr>
+        <w:rFonts w:ascii="Symbol" w:hAnsi="Symbol" w:hint="default"/>
+      </w:rPr>
+    </w:lvl>
+    <w:lvl w:ilvl="1" w:tplc="080C0003" w:tentative="1">
+      <w:start w:val="1"/>
+      <w:numFmt w:val="bullet"/>
+      <w:lvlText w:val="o"/>
+      <w:lvlJc w:val="left"/>
+      <w:pPr>
+        <w:ind w:left="1440" w:hanging="360"/>
+      </w:pPr>
+      <w:rPr>
+        <w:rFonts w:ascii="Courier New" w:hAnsi="Courier New" w:cs="Courier New" w:hint="default"/>
+      </w:rPr>
+    </w:lvl>
+    <w:lvl w:ilvl="2" w:tplc="080C0005" w:tentative="1">
+      <w:start w:val="1"/>
+      <w:numFmt w:val="bullet"/>
+      <w:lvlText w:val=""/>
+      <w:lvlJc w:val="left"/>
+      <w:pPr>
+        <w:ind w:left="2160" w:hanging="360"/>
+      </w:pPr>
+      <w:rPr>
+        <w:rFonts w:ascii="Wingdings" w:hAnsi="Wingdings" w:hint="default"/>
+      </w:rPr>
+    </w:lvl>
+    <w:lvl w:ilvl="3" w:tplc="080C0001" w:tentative="1">
+      <w:start w:val="1"/>
+      <w:numFmt w:val="bullet"/>
+      <w:lvlText w:val=""/>
+      <w:lvlJc w:val="left"/>
+      <w:pPr>
+        <w:ind w:left="2880" w:hanging="360"/>
+      </w:pPr>
+      <w:rPr>
+        <w:rFonts w:ascii="Symbol" w:hAnsi="Symbol" w:hint="default"/>
+      </w:rPr>
+    </w:lvl>
+    <w:lvl w:ilvl="4" w:tplc="080C0003" w:tentative="1">
+      <w:start w:val="1"/>
+      <w:numFmt w:val="bullet"/>
+      <w:lvlText w:val="o"/>
+      <w:lvlJc w:val="left"/>
+      <w:pPr>
+        <w:ind w:left="3600" w:hanging="360"/>
+      </w:pPr>
+      <w:rPr>
+        <w:rFonts w:ascii="Courier New" w:hAnsi="Courier New" w:cs="Courier New" w:hint="default"/>
+      </w:rPr>
+    </w:lvl>
+    <w:lvl w:ilvl="5" w:tplc="080C0005" w:tentative="1">
+      <w:start w:val="1"/>
+      <w:numFmt w:val="bullet"/>
+      <w:lvlText w:val=""/>
+      <w:lvlJc w:val="left"/>
+      <w:pPr>
+        <w:ind w:left="4320" w:hanging="360"/>
+      </w:pPr>
+      <w:rPr>
+        <w:rFonts w:ascii="Wingdings" w:hAnsi="Wingdings" w:hint="default"/>
+      </w:rPr>
+    </w:lvl>
+    <w:lvl w:ilvl="6" w:tplc="080C0001" w:tentative="1">
+      <w:start w:val="1"/>
+      <w:numFmt w:val="bullet"/>
+      <w:lvlText w:val=""/>
+      <w:lvlJc w:val="left"/>
+      <w:pPr>
+        <w:ind w:left="5040" w:hanging="360"/>
+      </w:pPr>
+      <w:rPr>
+        <w:rFonts w:ascii="Symbol" w:hAnsi="Symbol" w:hint="default"/>
+      </w:rPr>
+    </w:lvl>
+    <w:lvl w:ilvl="7" w:tplc="080C0003" w:tentative="1">
+      <w:start w:val="1"/>
+      <w:numFmt w:val="bullet"/>
+      <w:lvlText w:val="o"/>
+      <w:lvlJc w:val="left"/>
+      <w:pPr>
+        <w:ind w:left="5760" w:hanging="360"/>
+      </w:pPr>
+      <w:rPr>
+        <w:rFonts w:ascii="Courier New" w:hAnsi="Courier New" w:cs="Courier New" w:hint="default"/>
+      </w:rPr>
+    </w:lvl>
+    <w:lvl w:ilvl="8" w:tplc="080C0005" w:tentative="1">
+      <w:start w:val="1"/>
+      <w:numFmt w:val="bullet"/>
+      <w:lvlText w:val=""/>
+      <w:lvlJc w:val="left"/>
+      <w:pPr>
+        <w:ind w:left="6480" w:hanging="360"/>
+      </w:pPr>
+      <w:rPr>
+        <w:rFonts w:ascii="Wingdings" w:hAnsi="Wingdings" w:hint="default"/>
+      </w:rPr>
+    </w:lvl>
+  </w:abstractNum>
+  <w:abstractNum w:abstractNumId="6" w15:restartNumberingAfterBreak="0">
     <w:nsid w:val="7ACC44EE"/>
     <w:multiLevelType w:val="hybridMultilevel"/>
     <w:tmpl w:val="3048821C"/>
@@ -11037,10 +10946,13 @@
     <w:abstractNumId w:val="2"/>
   </w:num>
   <w:num w:numId="5">
-    <w:abstractNumId w:val="5"/>
+    <w:abstractNumId w:val="6"/>
   </w:num>
   <w:num w:numId="6">
     <w:abstractNumId w:val="1"/>
+  </w:num>
+  <w:num w:numId="7">
+    <w:abstractNumId w:val="5"/>
   </w:num>
 </w:numbering>
 </file>
@@ -12307,7 +12219,7 @@
 </file>
 
 <file path=customXml/itemProps1.xml><?xml version="1.0" encoding="utf-8"?>
-<ds:datastoreItem xmlns:ds="http://schemas.openxmlformats.org/officeDocument/2006/customXml" ds:itemID="{66E0DEA3-D15E-454D-8F6F-7C9022348BF6}">
+<ds:datastoreItem xmlns:ds="http://schemas.openxmlformats.org/officeDocument/2006/customXml" ds:itemID="{434DD1A7-28B8-4988-82CE-FD5DB039426F}">
   <ds:schemaRefs>
     <ds:schemaRef ds:uri="http://schemas.openxmlformats.org/officeDocument/2006/bibliography"/>
   </ds:schemaRefs>

</xml_diff>